<commit_message>
Carata de Aceptacion para imprimir
</commit_message>
<xml_diff>
--- a/CARTA ACEPTACION DE ASESOR.docx
+++ b/CARTA ACEPTACION DE ASESOR.docx
@@ -29,10 +29,63 @@
         <w:jc w:val="both"/>
       </w:pPr>
       <w:r>
-        <w:t>Por este medio hago extensiva mi aceptación y compromiso de revisión del proyecto de investigación denominado:</w:t>
-      </w:r>
-      <w:r>
-        <w:t xml:space="preserve"> </w:t>
+        <w:t xml:space="preserve">Por este medio hago extensiva mi aceptación y compromiso de revisión del proyecto de investigación denominado: </w:t>
+      </w:r>
+      <w:r>
+        <w:rPr>
+          <w:u w:val="single" w:color="auto"/>
+        </w:rPr>
+        <w:t xml:space="preserve"> ANÁLISIS, DISEÑO E IMPLEMENTACIÓN DE UN SISTEMA GESTOR DE IMAGENES PARA EL SISTEMA INTEGRAL DE INFORMACION DEL INSTITUTO TECNOLÓGICO DE VERACRUZ </w:t>
+      </w:r>
+      <w:r>
+        <w:t xml:space="preserve"> que será desarrollado durante el semestre AGOSTO-DICIEMBRE 2015 como parte de su protocolo de investigación en la materia TALLER DE INVESTIGACIÓN II. Cuyo autor es el alumno:</w:t>
+      </w:r>
+      <w:r>
+        <w:rPr>
+          <w:u w:val="single" w:color="auto"/>
+        </w:rPr>
+        <w:t xml:space="preserve"> JUAN ANGEL DE JESÚS VÁZQUEZ CRESPO </w:t>
+      </w:r>
+      <w:r>
+        <w:t xml:space="preserve"> con número de control: </w:t>
+      </w:r>
+      <w:r>
+        <w:rPr>
+          <w:u w:val="single" w:color="auto"/>
+        </w:rPr>
+        <w:t xml:space="preserve"> E11021099 </w:t>
+      </w:r>
+      <w:r>
+        <w:t xml:space="preserve"> .</w:t>
+      </w:r>
+    </w:p>
+    <w:p>
+      <w:pPr>
+        <w:jc w:val="both"/>
+      </w:pPr>
+      <w:r>
+        <w:t>Me comprometo a revisar los 3 avances del proyecto hasta el término del semestre y notificar el resultado final al maestro responsable de la materia.</w:t>
+      </w:r>
+    </w:p>
+    <w:p>
+      <w:pPr>
+        <w:jc w:val="both"/>
+      </w:pPr>
+      <w:r>
+        <w:t>De igual manera, el alumno deberá presentarse en tiempo y forma establecidos de común acuerdo. De no presentarse o no ser entregados los 2 primeros avances automáticamente será comunicado al maestro para su calificación NO APROBATORIA.</w:t>
+      </w:r>
+    </w:p>
+    <w:p>
+      <w:pPr>
+        <w:jc w:val="both"/>
+      </w:pPr>
+    </w:p>
+    <w:p>
+      <w:pPr>
+        <w:jc w:val="center"/>
+      </w:pPr>
+      <w:r>
+        <w:t xml:space="preserve">Veracruz, Ver.  Fecha de aceptación: </w:t>
       </w:r>
       <w:r>
         <w:rPr>
@@ -40,10 +93,19 @@
         </w:rPr>
         <w:t xml:space="preserve"> </w:t>
       </w:r>
+      <w:r>
+        <w:rPr>
+          <w:u w:val="single" w:color="auto"/>
+        </w:rPr>
+        <w:t xml:space="preserve">13 </w:t>
+      </w:r>
+      <w:r>
+        <w:rPr>
+          <w:u w:val="single" w:color="auto"/>
+        </w:rPr>
+        <w:t>de Noviembre del 2015</w:t>
+      </w:r>
       <w:bookmarkStart w:id="0" w:name="_GoBack"/>
-      <w:r>
-        <w:t>Análisis, Diseño e Implementación de un Sistema Gestor de Imagenes para el Sistema Integral de Informacion del Instituto Tecnológico de Veracruz</w:t>
-      </w:r>
       <w:bookmarkEnd w:id="0"/>
       <w:r>
         <w:rPr>
@@ -51,49 +113,16 @@
         </w:rPr>
         <w:t xml:space="preserve"> </w:t>
       </w:r>
-      <w:r>
-        <w:t xml:space="preserve"> </w:t>
-      </w:r>
-      <w:r>
-        <w:t>que será desarrollado durante el semestre AGOSTO-DICIEMBRE 2015 como parte de su protocolo de investigación en la materia TALLER DE INVESTIGACIÓN II. Cuyo autor es el alumno:</w:t>
-      </w:r>
-      <w:r>
-        <w:rPr>
-          <w:u w:val="single" w:color="auto"/>
-        </w:rPr>
-        <w:t xml:space="preserve"> Juan Angel de Jesús Vázquez Crespo </w:t>
-      </w:r>
-      <w:r>
-        <w:t xml:space="preserve"> con número de control:</w:t>
-      </w:r>
-      <w:r>
-        <w:t xml:space="preserve"> </w:t>
-      </w:r>
-      <w:r>
-        <w:rPr>
-          <w:u w:val="single" w:color="auto"/>
-        </w:rPr>
-        <w:t xml:space="preserve"> E11021099 </w:t>
-      </w:r>
-      <w:r>
-        <w:t xml:space="preserve"> .</w:t>
-      </w:r>
     </w:p>
     <w:p>
       <w:pPr>
         <w:jc w:val="both"/>
       </w:pPr>
-      <w:r>
-        <w:t>Me comprometo a revisar los 3 avances del proyecto hasta el término del semestre y notificar el resultado final al maestro responsable de la materia.</w:t>
-      </w:r>
     </w:p>
     <w:p>
       <w:pPr>
         <w:jc w:val="both"/>
       </w:pPr>
-      <w:r>
-        <w:t>De igual manera, el alumno deberá presentarse en tiempo y forma establecidos de común acuerdo. De no presentarse o no ser entregados los 2 primeros avances automáticamente será comunicado al maestro para su calificación NO APROBATORIA.</w:t>
-      </w:r>
     </w:p>
     <w:p>
       <w:pPr>
@@ -102,20 +131,6 @@
     </w:p>
     <w:p>
       <w:pPr>
-        <w:jc w:val="center"/>
-      </w:pPr>
-      <w:r>
-        <w:t xml:space="preserve">Veracruz, Ver.  Fecha de aceptación: </w:t>
-      </w:r>
-      <w:r>
-        <w:rPr>
-          <w:u w:val="single" w:color="auto"/>
-        </w:rPr>
-        <w:t xml:space="preserve"> 6 de Noviembre del 2015 </w:t>
-      </w:r>
-    </w:p>
-    <w:p>
-      <w:pPr>
         <w:jc w:val="both"/>
       </w:pPr>
     </w:p>
@@ -123,23 +138,28 @@
       <w:pPr>
         <w:jc w:val="both"/>
       </w:pPr>
+      <w:r>
+        <w:t>________________________________</w:t>
+      </w:r>
+      <w:r>
+        <w:tab/>
+      </w:r>
+      <w:r>
+        <w:tab/>
+      </w:r>
+      <w:r>
+        <w:tab/>
+      </w:r>
+      <w:r>
+        <w:t>__________________________________</w:t>
+      </w:r>
     </w:p>
     <w:p>
       <w:pPr>
         <w:jc w:val="both"/>
       </w:pPr>
-    </w:p>
-    <w:p>
-      <w:pPr>
-        <w:jc w:val="both"/>
-      </w:pPr>
-    </w:p>
-    <w:p>
-      <w:pPr>
-        <w:jc w:val="both"/>
-      </w:pPr>
-      <w:r>
-        <w:t>________________________________</w:t>
+      <w:r>
+        <w:t>NOMBRE Y FIRMA DEL ASESOR</w:t>
       </w:r>
       <w:r>
         <w:tab/>
@@ -151,33 +171,7 @@
         <w:tab/>
       </w:r>
       <w:r>
-        <w:t>__________________________________</w:t>
-      </w:r>
-    </w:p>
-    <w:p>
-      <w:pPr>
-        <w:jc w:val="both"/>
-      </w:pPr>
-      <w:r>
-        <w:t>NOMBRE Y FIRMA DEL ASESOR</w:t>
-      </w:r>
-      <w:r>
-        <w:tab/>
-      </w:r>
-      <w:r>
-        <w:tab/>
-      </w:r>
-      <w:r>
-        <w:tab/>
-      </w:r>
-      <w:r>
-        <w:t>NOMBRE Y FIRMA DEL</w:t>
-      </w:r>
-      <w:r>
-        <w:t xml:space="preserve"> </w:t>
-      </w:r>
-      <w:r>
-        <w:t>ALUMNO</w:t>
+        <w:t>NOMBRE Y FIRMA DEL ALUMNO</w:t>
       </w:r>
     </w:p>
     <w:sectPr>
@@ -189,7 +183,7 @@
       <w:footerReference r:id="rId8" w:type="even"/>
       <w:pgSz w:w="12240" w:h="15840"/>
       <w:pgMar w:top="1417" w:right="1701" w:bottom="1417" w:left="1701" w:header="708" w:footer="708" w:gutter="0"/>
-      <w:cols w:space="708" w:num="1"/>
+      <w:cols w:space="720" w:num="1"/>
       <w:docGrid w:linePitch="360" w:charSpace="0"/>
     </w:sectPr>
   </w:body>
@@ -310,8 +304,8 @@
     <w:lsdException w:uiPriority="0" w:name="Normal Indent"/>
     <w:lsdException w:uiPriority="0" w:name="footnote text"/>
     <w:lsdException w:uiPriority="0" w:name="annotation text"/>
-    <w:lsdException w:uiPriority="99" w:name="header"/>
-    <w:lsdException w:uiPriority="99" w:name="footer"/>
+    <w:lsdException w:uiPriority="99" w:semiHidden="0" w:name="header"/>
+    <w:lsdException w:uiPriority="99" w:semiHidden="0" w:name="footer"/>
     <w:lsdException w:uiPriority="0" w:name="index heading"/>
     <w:lsdException w:qFormat="1" w:uiPriority="35" w:name="caption"/>
     <w:lsdException w:uiPriority="0" w:name="table of figures"/>
@@ -344,7 +338,7 @@
     <w:lsdException w:qFormat="1" w:unhideWhenUsed="0" w:uiPriority="10" w:semiHidden="0" w:name="Title"/>
     <w:lsdException w:uiPriority="0" w:name="Closing"/>
     <w:lsdException w:uiPriority="0" w:name="Signature"/>
-    <w:lsdException w:uiPriority="1" w:name="Default Paragraph Font"/>
+    <w:lsdException w:uiPriority="1" w:semiHidden="0" w:name="Default Paragraph Font"/>
     <w:lsdException w:uiPriority="0" w:name="Body Text"/>
     <w:lsdException w:uiPriority="0" w:name="Body Text Indent"/>
     <w:lsdException w:uiPriority="0" w:name="List Continue"/>
@@ -382,7 +376,7 @@
     <w:lsdException w:uiPriority="0" w:name="HTML Sample"/>
     <w:lsdException w:uiPriority="0" w:name="HTML Typewriter"/>
     <w:lsdException w:uiPriority="0" w:name="HTML Variable"/>
-    <w:lsdException w:qFormat="1" w:uiPriority="99" w:name="Normal Table"/>
+    <w:lsdException w:qFormat="1" w:uiPriority="99" w:semiHidden="0" w:name="Normal Table"/>
     <w:lsdException w:uiPriority="0" w:name="annotation subject"/>
     <w:lsdException w:uiPriority="0" w:name="Table Simple 1"/>
     <w:lsdException w:uiPriority="0" w:name="Table Simple 2"/>
@@ -536,10 +530,10 @@
       <w:spacing w:after="200" w:line="276" w:lineRule="auto"/>
     </w:pPr>
     <w:rPr>
-      <w:rFonts w:ascii="Calibri" w:hAnsi="Calibri" w:eastAsia="Calibri"/>
+      <w:rFonts w:ascii="Calibri" w:hAnsi="Calibri" w:eastAsia="Calibri" w:cs="Times New Roman"/>
       <w:sz w:val="22"/>
       <w:szCs w:val="22"/>
-      <w:lang w:eastAsia="en-US" w:bidi="ar-SA"/>
+      <w:lang w:val="en-US" w:eastAsia="en-US" w:bidi="ar-SA"/>
     </w:rPr>
   </w:style>
   <w:style w:type="character" w:default="1" w:styleId="4">

</xml_diff>